<commit_message>
Update scale-out Native mode report server.docx
</commit_message>
<xml_diff>
--- a/PowerBI/scale-out Native mode report server.docx
+++ b/PowerBI/scale-out Native mode report server.docx
@@ -13,6 +13,7 @@
           <w:lang w:bidi="fa-IR"/>
         </w:rPr>
       </w:pPr>
+      <w:bookmarkStart w:id="0" w:name="_GoBack"/>
       <w:r>
         <w:rPr>
           <w:rFonts w:cstheme="minorHAnsi"/>
@@ -64,22 +65,59 @@
       </w:pPr>
       <w:r>
         <w:rPr>
-          <w:rFonts w:cstheme="minorHAnsi"/>
-          <w:sz w:val="20"/>
-          <w:szCs w:val="20"/>
-          <w:rtl/>
-          <w:lang w:bidi="fa-IR"/>
-        </w:rPr>
-        <w:t xml:space="preserve">گاهی اوقات لازم می آید در کنار اجرای گزارشات تعاملی مورد نیاز کاربران ، برخی دیگر از گزارشات نیز در همان زمان به روز شوند و این کار بار زیادی روی </w:t>
-      </w:r>
-      <w:r>
-        <w:rPr>
-          <w:rFonts w:cstheme="minorHAnsi"/>
-          <w:sz w:val="20"/>
-          <w:szCs w:val="20"/>
-          <w:lang w:bidi="fa-IR"/>
-        </w:rPr>
-        <w:t>report server</w:t>
+          <w:rFonts w:cstheme="minorHAnsi" w:hint="cs"/>
+          <w:sz w:val="20"/>
+          <w:szCs w:val="20"/>
+          <w:rtl/>
+          <w:lang w:bidi="fa-IR"/>
+        </w:rPr>
+        <w:t>و یا ممکن است لازم باشد</w:t>
+      </w:r>
+      <w:r>
+        <w:rPr>
+          <w:rFonts w:cstheme="minorHAnsi"/>
+          <w:sz w:val="20"/>
+          <w:szCs w:val="20"/>
+          <w:rtl/>
+          <w:lang w:bidi="fa-IR"/>
+        </w:rPr>
+        <w:t xml:space="preserve"> در کنار اجرای گزارشات تعاملی مورد نیاز کاربران ، برخی دیگر از گزارشات نیز در همان زمان به روز شوند و این کار بار زیادی روی </w:t>
+      </w:r>
+      <w:r>
+        <w:rPr>
+          <w:rFonts w:cstheme="minorHAnsi"/>
+          <w:sz w:val="20"/>
+          <w:szCs w:val="20"/>
+          <w:lang w:bidi="fa-IR"/>
+        </w:rPr>
+        <w:t>R</w:t>
+      </w:r>
+      <w:r>
+        <w:rPr>
+          <w:rFonts w:cstheme="minorHAnsi"/>
+          <w:sz w:val="20"/>
+          <w:szCs w:val="20"/>
+          <w:lang w:bidi="fa-IR"/>
+        </w:rPr>
+        <w:t xml:space="preserve">eport </w:t>
+      </w:r>
+      <w:r>
+        <w:rPr>
+          <w:rFonts w:cstheme="minorHAnsi"/>
+          <w:sz w:val="20"/>
+          <w:szCs w:val="20"/>
+          <w:lang w:bidi="fa-IR"/>
+        </w:rPr>
+        <w:t>S</w:t>
+      </w:r>
+      <w:r>
+        <w:rPr>
+          <w:rFonts w:cstheme="minorHAnsi"/>
+          <w:sz w:val="20"/>
+          <w:szCs w:val="20"/>
+          <w:lang w:bidi="fa-IR"/>
+        </w:rPr>
+        <w:t>erver</w:t>
       </w:r>
       <w:r>
         <w:rPr>
@@ -192,16 +230,70 @@
           <w:szCs w:val="20"/>
           <w:rtl/>
         </w:rPr>
-        <w:t xml:space="preserve"> که دیتابیس آنها مشترک است</w:t>
-      </w:r>
-      <w:r>
-        <w:rPr>
-          <w:rFonts w:cstheme="minorHAnsi"/>
-          <w:sz w:val="20"/>
-          <w:szCs w:val="20"/>
-          <w:rtl/>
-        </w:rPr>
-        <w:t xml:space="preserve"> در یک کلاستر قرار داد </w:t>
+        <w:t xml:space="preserve"> </w:t>
+      </w:r>
+      <w:r>
+        <w:rPr>
+          <w:rFonts w:cstheme="minorHAnsi"/>
+          <w:sz w:val="20"/>
+          <w:szCs w:val="20"/>
+        </w:rPr>
+        <w:t xml:space="preserve"> </w:t>
+      </w:r>
+      <w:r>
+        <w:rPr>
+          <w:rFonts w:cstheme="minorHAnsi" w:hint="cs"/>
+          <w:sz w:val="20"/>
+          <w:szCs w:val="20"/>
+          <w:rtl/>
+          <w:lang w:bidi="fa-IR"/>
+        </w:rPr>
+        <w:t>روی یک</w:t>
+      </w:r>
+      <w:r>
+        <w:rPr>
+          <w:rFonts w:cstheme="minorHAnsi"/>
+          <w:sz w:val="20"/>
+          <w:szCs w:val="20"/>
+          <w:rtl/>
+        </w:rPr>
+        <w:t xml:space="preserve"> دیتابیس مشترک </w:t>
+      </w:r>
+      <w:r>
+        <w:rPr>
+          <w:rFonts w:cstheme="minorHAnsi" w:hint="cs"/>
+          <w:sz w:val="20"/>
+          <w:szCs w:val="20"/>
+          <w:rtl/>
+        </w:rPr>
+        <w:t xml:space="preserve">پیکربندی کرد و به نوعی آنها را با یکدیگر </w:t>
+      </w:r>
+      <w:r>
+        <w:rPr>
+          <w:rFonts w:cstheme="minorHAnsi"/>
+          <w:sz w:val="20"/>
+          <w:szCs w:val="20"/>
+          <w:rtl/>
+        </w:rPr>
+        <w:t xml:space="preserve">کلاستر </w:t>
+      </w:r>
+      <w:r>
+        <w:rPr>
+          <w:rFonts w:cstheme="minorHAnsi" w:hint="cs"/>
+          <w:sz w:val="20"/>
+          <w:szCs w:val="20"/>
+          <w:rtl/>
+        </w:rPr>
+        <w:t>نمود</w:t>
+      </w:r>
+      <w:r>
+        <w:rPr>
+          <w:rFonts w:cstheme="minorHAnsi"/>
+          <w:sz w:val="20"/>
+          <w:szCs w:val="20"/>
+          <w:rtl/>
+        </w:rPr>
+        <w:t xml:space="preserve"> </w:t>
       </w:r>
       <w:r>
         <w:rPr>
@@ -214,18 +306,67 @@
       </w:r>
       <w:r>
         <w:rPr>
-          <w:rFonts w:cstheme="minorHAnsi"/>
-          <w:sz w:val="20"/>
-          <w:szCs w:val="20"/>
-          <w:rtl/>
-        </w:rPr>
-        <w:t>و</w:t>
-      </w:r>
-      <w:r>
-        <w:rPr>
-          <w:rFonts w:cstheme="minorHAnsi"/>
-          <w:sz w:val="20"/>
-          <w:szCs w:val="20"/>
+          <w:rFonts w:cstheme="minorHAnsi" w:hint="cs"/>
+          <w:sz w:val="20"/>
+          <w:szCs w:val="20"/>
+          <w:rtl/>
+        </w:rPr>
+        <w:t xml:space="preserve"> حتی می توان </w:t>
+      </w:r>
+      <w:r>
+        <w:rPr>
+          <w:rFonts w:cstheme="minorHAnsi"/>
+          <w:sz w:val="20"/>
+          <w:szCs w:val="20"/>
+          <w:rtl/>
+          <w:lang w:bidi="fa-IR"/>
+        </w:rPr>
+        <w:t xml:space="preserve">در ادامه </w:t>
+      </w:r>
+      <w:r>
+        <w:rPr>
+          <w:rFonts w:cstheme="minorHAnsi"/>
+          <w:sz w:val="20"/>
+          <w:szCs w:val="20"/>
+          <w:lang w:bidi="fa-IR"/>
+        </w:rPr>
+        <w:t>scale-out</w:t>
+      </w:r>
+      <w:r>
+        <w:rPr>
+          <w:rFonts w:cstheme="minorHAnsi" w:hint="cs"/>
+          <w:sz w:val="20"/>
+          <w:szCs w:val="20"/>
+          <w:rtl/>
+          <w:lang w:bidi="fa-IR"/>
+        </w:rPr>
+        <w:t xml:space="preserve"> ،</w:t>
+      </w:r>
+      <w:r>
+        <w:rPr>
+          <w:rFonts w:cstheme="minorHAnsi"/>
+          <w:sz w:val="20"/>
+          <w:szCs w:val="20"/>
+          <w:rtl/>
+          <w:lang w:bidi="fa-IR"/>
+        </w:rPr>
+        <w:t xml:space="preserve"> با راه انداری </w:t>
+      </w:r>
+      <w:r>
+        <w:rPr>
+          <w:rFonts w:cstheme="minorHAnsi"/>
+          <w:sz w:val="20"/>
+          <w:szCs w:val="20"/>
+          <w:lang w:bidi="fa-IR"/>
+        </w:rPr>
+        <w:t>Network Load Balancer(NLB)</w:t>
+      </w:r>
+      <w:r>
+        <w:rPr>
+          <w:rFonts w:cstheme="minorHAnsi"/>
+          <w:sz w:val="20"/>
+          <w:szCs w:val="20"/>
+          <w:rtl/>
         </w:rPr>
         <w:t xml:space="preserve"> </w:t>
       </w:r>
@@ -237,34 +378,6 @@
           <w:rtl/>
           <w:lang w:bidi="fa-IR"/>
         </w:rPr>
-        <w:t xml:space="preserve">در ادامه و با راه انداری </w:t>
-      </w:r>
-      <w:r>
-        <w:rPr>
-          <w:rFonts w:cstheme="minorHAnsi"/>
-          <w:sz w:val="20"/>
-          <w:szCs w:val="20"/>
-          <w:lang w:bidi="fa-IR"/>
-        </w:rPr>
-        <w:t>Network Load Balancer(NLB)</w:t>
-      </w:r>
-      <w:r>
-        <w:rPr>
-          <w:rFonts w:cstheme="minorHAnsi"/>
-          <w:sz w:val="20"/>
-          <w:szCs w:val="20"/>
-          <w:rtl/>
-        </w:rPr>
-        <w:t xml:space="preserve"> </w:t>
-      </w:r>
-      <w:r>
-        <w:rPr>
-          <w:rFonts w:cstheme="minorHAnsi"/>
-          <w:sz w:val="20"/>
-          <w:szCs w:val="20"/>
-          <w:rtl/>
-          <w:lang w:bidi="fa-IR"/>
-        </w:rPr>
         <w:t xml:space="preserve">، </w:t>
       </w:r>
       <w:r>
@@ -274,9 +387,46 @@
           <w:szCs w:val="20"/>
           <w:rtl/>
         </w:rPr>
-        <w:t>بار کاری را بر اساس پالیسی های سازمانی روی این سرورها توزیع نمود.</w:t>
+        <w:t xml:space="preserve">بار کاری را بر اساس </w:t>
+      </w:r>
+      <w:r>
+        <w:rPr>
+          <w:rFonts w:cstheme="minorHAnsi" w:hint="cs"/>
+          <w:sz w:val="20"/>
+          <w:szCs w:val="20"/>
+          <w:rtl/>
+        </w:rPr>
+        <w:t>سیاست</w:t>
+      </w:r>
+      <w:r>
+        <w:rPr>
+          <w:rFonts w:cstheme="minorHAnsi"/>
+          <w:sz w:val="20"/>
+          <w:szCs w:val="20"/>
+          <w:rtl/>
+        </w:rPr>
+        <w:t xml:space="preserve"> های </w:t>
+      </w:r>
+      <w:r>
+        <w:rPr>
+          <w:rFonts w:cstheme="minorHAnsi" w:hint="cs"/>
+          <w:sz w:val="20"/>
+          <w:szCs w:val="20"/>
+          <w:rtl/>
+        </w:rPr>
+        <w:t xml:space="preserve">کاری </w:t>
+      </w:r>
+      <w:r>
+        <w:rPr>
+          <w:rFonts w:cstheme="minorHAnsi"/>
+          <w:sz w:val="20"/>
+          <w:szCs w:val="20"/>
+          <w:rtl/>
+        </w:rPr>
+        <w:t>سازمان روی این سرورها توزیع نمود.</w:t>
       </w:r>
     </w:p>
+    <w:bookmarkEnd w:id="0"/>
     <w:p>
       <w:pPr>
         <w:pStyle w:val="ListParagraph"/>
@@ -819,8 +969,6 @@
         </w:rPr>
         <w:t xml:space="preserve"> را نصب کنید</w:t>
       </w:r>
-      <w:bookmarkStart w:id="0" w:name="_GoBack"/>
-      <w:bookmarkEnd w:id="0"/>
       <w:r>
         <w:rPr>
           <w:rFonts w:cstheme="minorHAnsi"/>
@@ -1720,7 +1868,6 @@
           <w:sz w:val="20"/>
           <w:szCs w:val="20"/>
         </w:rPr>
-        <w:lastRenderedPageBreak/>
         <w:drawing>
           <wp:inline distT="0" distB="0" distL="0" distR="0" wp14:anchorId="5FDBCCFC" wp14:editId="151C293E">
             <wp:extent cx="6858000" cy="4044950"/>
@@ -2029,7 +2176,6 @@
           <w:rtl/>
           <w:lang w:bidi="fa-IR"/>
         </w:rPr>
-        <w:lastRenderedPageBreak/>
         <w:t xml:space="preserve">بهتر است از تب </w:t>
       </w:r>
       <w:r>
@@ -2172,7 +2318,7 @@
         <w:pStyle w:val="ListParagraph"/>
         <w:bidi/>
         <w:rPr>
-          <w:rFonts w:cstheme="minorHAnsi" w:hint="cs"/>
+          <w:rFonts w:cstheme="minorHAnsi"/>
           <w:noProof/>
           <w:sz w:val="20"/>
           <w:szCs w:val="20"/>
@@ -2441,6 +2587,16 @@
         <w:pStyle w:val="ListParagraph"/>
         <w:bidi/>
         <w:rPr>
+          <w:rFonts w:cstheme="minorHAnsi"/>
+          <w:noProof/>
+          <w:sz w:val="20"/>
+          <w:szCs w:val="20"/>
+          <w:rtl/>
+          <w:lang w:bidi="fa-IR"/>
+        </w:rPr>
+      </w:pPr>
+      <w:r>
+        <w:rPr>
           <w:rFonts w:cstheme="minorHAnsi" w:hint="cs"/>
           <w:noProof/>
           <w:sz w:val="20"/>
@@ -2448,16 +2604,6 @@
           <w:rtl/>
           <w:lang w:bidi="fa-IR"/>
         </w:rPr>
-      </w:pPr>
-      <w:r>
-        <w:rPr>
-          <w:rFonts w:cstheme="minorHAnsi" w:hint="cs"/>
-          <w:noProof/>
-          <w:sz w:val="20"/>
-          <w:szCs w:val="20"/>
-          <w:rtl/>
-          <w:lang w:bidi="fa-IR"/>
-        </w:rPr>
         <w:t xml:space="preserve">همچنین بهتر است </w:t>
       </w:r>
       <w:r>
@@ -2469,29 +2615,7 @@
           <w:rtl/>
           <w:lang w:bidi="fa-IR"/>
         </w:rPr>
-        <w:t xml:space="preserve">در تمام مراحل این مستند </w:t>
-      </w:r>
-      <w:r>
-        <w:rPr>
-          <w:rFonts w:cstheme="minorHAnsi"/>
-          <w:noProof/>
-          <w:sz w:val="20"/>
-          <w:szCs w:val="20"/>
-          <w:rtl/>
-          <w:lang w:bidi="fa-IR"/>
-        </w:rPr>
-        <w:t>برای انجام کلیه کارها</w:t>
-      </w:r>
-      <w:r>
-        <w:rPr>
-          <w:rFonts w:cstheme="minorHAnsi"/>
-          <w:noProof/>
-          <w:sz w:val="20"/>
-          <w:szCs w:val="20"/>
-          <w:rtl/>
-          <w:lang w:bidi="fa-IR"/>
-        </w:rPr>
-        <w:t xml:space="preserve"> از یک نام کاربری و </w:t>
+        <w:t xml:space="preserve">در تمام مراحل این مستند برای انجام کلیه کارها از یک نام کاربری و </w:t>
       </w:r>
       <w:r>
         <w:rPr>
@@ -2553,7 +2677,7 @@
         <w:pStyle w:val="ListParagraph"/>
         <w:bidi/>
         <w:rPr>
-          <w:rFonts w:cstheme="minorHAnsi" w:hint="cs"/>
+          <w:rFonts w:cstheme="minorHAnsi"/>
           <w:noProof/>
           <w:sz w:val="20"/>
           <w:szCs w:val="20"/>
@@ -2694,7 +2818,7 @@
         <w:pStyle w:val="ListParagraph"/>
         <w:bidi/>
         <w:rPr>
-          <w:rFonts w:cstheme="minorHAnsi" w:hint="cs"/>
+          <w:rFonts w:cstheme="minorHAnsi"/>
           <w:noProof/>
           <w:sz w:val="20"/>
           <w:szCs w:val="20"/>
@@ -2902,18 +3026,7 @@
           <w:rtl/>
           <w:lang w:bidi="fa-IR"/>
         </w:rPr>
-        <w:t xml:space="preserve"> دوم نیز </w:t>
-      </w:r>
-      <w:r>
-        <w:rPr>
-          <w:rFonts w:eastAsia="Times New Roman" w:cstheme="minorHAnsi"/>
-          <w:color w:val="161616"/>
-          <w:sz w:val="20"/>
-          <w:szCs w:val="20"/>
-          <w:rtl/>
-          <w:lang w:bidi="fa-IR"/>
-        </w:rPr>
-        <w:t xml:space="preserve">وارد محیط </w:t>
+        <w:t xml:space="preserve"> دوم نیز وارد محیط </w:t>
       </w:r>
       <w:r>
         <w:rPr>
@@ -3011,63 +3124,43 @@
           <w:szCs w:val="20"/>
           <w:lang w:bidi="fa-IR"/>
         </w:rPr>
+        <w:t xml:space="preserve"> Choose an existing report server </w:t>
+      </w:r>
+      <w:proofErr w:type="spellStart"/>
+      <w:r>
+        <w:rPr>
+          <w:rFonts w:eastAsia="Times New Roman" w:cstheme="minorHAnsi"/>
+          <w:color w:val="161616"/>
+          <w:sz w:val="20"/>
+          <w:szCs w:val="20"/>
+          <w:lang w:bidi="fa-IR"/>
+        </w:rPr>
+        <w:t>databae</w:t>
+      </w:r>
+      <w:proofErr w:type="spellEnd"/>
+      <w:r>
+        <w:rPr>
+          <w:rFonts w:eastAsia="Times New Roman" w:cstheme="minorHAnsi"/>
+          <w:color w:val="161616"/>
+          <w:sz w:val="20"/>
+          <w:szCs w:val="20"/>
+          <w:rtl/>
+          <w:lang w:bidi="fa-IR"/>
+        </w:rPr>
+        <w:t xml:space="preserve"> را انتخاب کنید</w:t>
+      </w:r>
+      <w:r>
+        <w:rPr>
+          <w:rFonts w:eastAsia="Times New Roman" w:cstheme="minorHAnsi"/>
+          <w:color w:val="161616"/>
+          <w:sz w:val="20"/>
+          <w:szCs w:val="20"/>
+          <w:lang w:bidi="fa-IR"/>
+        </w:rPr>
         <w:t xml:space="preserve"> </w:t>
       </w:r>
       <w:r>
         <w:rPr>
-          <w:rFonts w:eastAsia="Times New Roman" w:cstheme="minorHAnsi"/>
-          <w:color w:val="161616"/>
-          <w:sz w:val="20"/>
-          <w:szCs w:val="20"/>
-          <w:lang w:bidi="fa-IR"/>
-        </w:rPr>
-        <w:t>Choose an existing report server</w:t>
-      </w:r>
-      <w:r>
-        <w:rPr>
-          <w:rFonts w:eastAsia="Times New Roman" w:cstheme="minorHAnsi"/>
-          <w:color w:val="161616"/>
-          <w:sz w:val="20"/>
-          <w:szCs w:val="20"/>
-          <w:lang w:bidi="fa-IR"/>
-        </w:rPr>
-        <w:t xml:space="preserve"> </w:t>
-      </w:r>
-      <w:proofErr w:type="spellStart"/>
-      <w:r>
-        <w:rPr>
-          <w:rFonts w:eastAsia="Times New Roman" w:cstheme="minorHAnsi"/>
-          <w:color w:val="161616"/>
-          <w:sz w:val="20"/>
-          <w:szCs w:val="20"/>
-          <w:lang w:bidi="fa-IR"/>
-        </w:rPr>
-        <w:t>databae</w:t>
-      </w:r>
-      <w:proofErr w:type="spellEnd"/>
-      <w:r>
-        <w:rPr>
-          <w:rFonts w:eastAsia="Times New Roman" w:cstheme="minorHAnsi"/>
-          <w:color w:val="161616"/>
-          <w:sz w:val="20"/>
-          <w:szCs w:val="20"/>
-          <w:rtl/>
-          <w:lang w:bidi="fa-IR"/>
-        </w:rPr>
-        <w:t xml:space="preserve"> را انتخاب کنید</w:t>
-      </w:r>
-      <w:r>
-        <w:rPr>
-          <w:rFonts w:eastAsia="Times New Roman" w:cstheme="minorHAnsi"/>
-          <w:color w:val="161616"/>
-          <w:sz w:val="20"/>
-          <w:szCs w:val="20"/>
-          <w:lang w:bidi="fa-IR"/>
-        </w:rPr>
-        <w:t xml:space="preserve"> </w:t>
-      </w:r>
-      <w:r>
-        <w:rPr>
           <w:rFonts w:eastAsia="Times New Roman" w:cstheme="minorHAnsi" w:hint="cs"/>
           <w:color w:val="161616"/>
           <w:sz w:val="20"/>
@@ -3086,18 +3179,7 @@
           <w:rtl/>
           <w:lang w:bidi="fa-IR"/>
         </w:rPr>
-        <w:t xml:space="preserve"> </w:t>
-      </w:r>
-      <w:r>
-        <w:rPr>
-          <w:rFonts w:cstheme="minorHAnsi"/>
-          <w:noProof/>
-          <w:sz w:val="20"/>
-          <w:szCs w:val="20"/>
-          <w:rtl/>
-          <w:lang w:bidi="fa-IR"/>
-        </w:rPr>
-        <w:t xml:space="preserve">توجه داشته باشید که پیکربندی </w:t>
+        <w:t xml:space="preserve"> توجه داشته باشید که پیکربندی </w:t>
       </w:r>
       <w:r>
         <w:rPr>
@@ -4298,7 +4380,7 @@
         <w:pStyle w:val="ListParagraph"/>
         <w:bidi/>
         <w:rPr>
-          <w:rFonts w:cstheme="minorHAnsi" w:hint="cs"/>
+          <w:rFonts w:cstheme="minorHAnsi"/>
           <w:noProof/>
           <w:sz w:val="20"/>
           <w:szCs w:val="20"/>
@@ -4726,7 +4808,7 @@
       <w:pPr>
         <w:bidi/>
         <w:rPr>
-          <w:rFonts w:cstheme="minorHAnsi" w:hint="cs"/>
+          <w:rFonts w:cstheme="minorHAnsi"/>
           <w:noProof/>
           <w:sz w:val="20"/>
           <w:szCs w:val="20"/>
@@ -4799,7 +4881,7 @@
       <w:pPr>
         <w:bidi/>
         <w:rPr>
-          <w:rFonts w:cstheme="minorHAnsi" w:hint="cs"/>
+          <w:rFonts w:cstheme="minorHAnsi"/>
           <w:noProof/>
           <w:sz w:val="20"/>
           <w:szCs w:val="20"/>
@@ -4962,7 +5044,7 @@
       <w:pPr>
         <w:bidi/>
         <w:rPr>
-          <w:rFonts w:cstheme="minorHAnsi" w:hint="cs"/>
+          <w:rFonts w:cstheme="minorHAnsi"/>
           <w:noProof/>
           <w:sz w:val="20"/>
           <w:szCs w:val="20"/>

</xml_diff>